<commit_message>
catalog search is  ready
</commit_message>
<xml_diff>
--- a/Лист_задания.docx
+++ b/Лист_задания.docx
@@ -1,6 +1,6 @@
 
 <file path=word/document.xml><?xml version="1.0" encoding="utf-8"?>
-<w:document xmlns:wpc="http://schemas.microsoft.com/office/word/2010/wordprocessingCanvas" xmlns:cx="http://schemas.microsoft.com/office/drawing/2014/chartex" xmlns:cx1="http://schemas.microsoft.com/office/drawing/2015/9/8/chartex" xmlns:cx2="http://schemas.microsoft.com/office/drawing/2015/10/21/chartex" xmlns:cx3="http://schemas.microsoft.com/office/drawing/2016/5/9/chartex" xmlns:cx4="http://schemas.microsoft.com/office/drawing/2016/5/10/chartex" xmlns:cx5="http://schemas.microsoft.com/office/drawing/2016/5/11/chartex" xmlns:cx6="http://schemas.microsoft.com/office/drawing/2016/5/12/chartex" xmlns:cx7="http://schemas.microsoft.com/office/drawing/2016/5/13/chartex" xmlns:cx8="http://schemas.microsoft.com/office/drawing/2016/5/14/chartex" xmlns:mc="http://schemas.openxmlformats.org/markup-compatibility/2006" xmlns:aink="http://schemas.microsoft.com/office/drawing/2016/ink" xmlns:am3d="http://schemas.microsoft.com/office/drawing/2017/model3d" xmlns:o="urn:schemas-microsoft-com:office:office" xmlns:r="http://schemas.openxmlformats.org/officeDocument/2006/relationships" xmlns:m="http://schemas.openxmlformats.org/officeDocument/2006/math" xmlns:v="urn:schemas-microsoft-com:vml" xmlns:wp14="http://schemas.microsoft.com/office/word/2010/wordprocessingDrawing" xmlns:wp="http://schemas.openxmlformats.org/drawingml/2006/wordprocessingDrawing" xmlns:w10="urn:schemas-microsoft-com:office:word" xmlns:w="http://schemas.openxmlformats.org/wordprocessingml/2006/main" xmlns:w14="http://schemas.microsoft.com/office/word/2010/wordml" xmlns:w15="http://schemas.microsoft.com/office/word/2012/wordml" xmlns:w16cex="http://schemas.microsoft.com/office/word/2018/wordml/cex" xmlns:w16cid="http://schemas.microsoft.com/office/word/2016/wordml/cid" xmlns:w16="http://schemas.microsoft.com/office/word/2018/wordml" xmlns:w16sdtdh="http://schemas.microsoft.com/office/word/2020/wordml/sdtdatahash" xmlns:w16se="http://schemas.microsoft.com/office/word/2015/wordml/symex" xmlns:wpg="http://schemas.microsoft.com/office/word/2010/wordprocessingGroup" xmlns:wpi="http://schemas.microsoft.com/office/word/2010/wordprocessingInk" xmlns:wne="http://schemas.microsoft.com/office/word/2006/wordml" xmlns:wps="http://schemas.microsoft.com/office/word/2010/wordprocessingShape" mc:Ignorable="w14 w15 w16se w16cid w16 w16cex w16sdtdh wp14">
+<w:document xmlns:wpc="http://schemas.microsoft.com/office/word/2010/wordprocessingCanvas" xmlns:cx="http://schemas.microsoft.com/office/drawing/2014/chartex" xmlns:cx1="http://schemas.microsoft.com/office/drawing/2015/9/8/chartex" xmlns:cx2="http://schemas.microsoft.com/office/drawing/2015/10/21/chartex" xmlns:cx3="http://schemas.microsoft.com/office/drawing/2016/5/9/chartex" xmlns:cx4="http://schemas.microsoft.com/office/drawing/2016/5/10/chartex" xmlns:cx5="http://schemas.microsoft.com/office/drawing/2016/5/11/chartex" xmlns:cx6="http://schemas.microsoft.com/office/drawing/2016/5/12/chartex" xmlns:cx7="http://schemas.microsoft.com/office/drawing/2016/5/13/chartex" xmlns:cx8="http://schemas.microsoft.com/office/drawing/2016/5/14/chartex" xmlns:mc="http://schemas.openxmlformats.org/markup-compatibility/2006" xmlns:aink="http://schemas.microsoft.com/office/drawing/2016/ink" xmlns:am3d="http://schemas.microsoft.com/office/drawing/2017/model3d" xmlns:o="urn:schemas-microsoft-com:office:office" xmlns:oel="http://schemas.microsoft.com/office/2019/extlst" xmlns:r="http://schemas.openxmlformats.org/officeDocument/2006/relationships" xmlns:m="http://schemas.openxmlformats.org/officeDocument/2006/math" xmlns:v="urn:schemas-microsoft-com:vml" xmlns:wp14="http://schemas.microsoft.com/office/word/2010/wordprocessingDrawing" xmlns:wp="http://schemas.openxmlformats.org/drawingml/2006/wordprocessingDrawing" xmlns:w10="urn:schemas-microsoft-com:office:word" xmlns:w="http://schemas.openxmlformats.org/wordprocessingml/2006/main" xmlns:w14="http://schemas.microsoft.com/office/word/2010/wordml" xmlns:w15="http://schemas.microsoft.com/office/word/2012/wordml" xmlns:w16cex="http://schemas.microsoft.com/office/word/2018/wordml/cex" xmlns:w16cid="http://schemas.microsoft.com/office/word/2016/wordml/cid" xmlns:w16="http://schemas.microsoft.com/office/word/2018/wordml" xmlns:w16sdtdh="http://schemas.microsoft.com/office/word/2020/wordml/sdtdatahash" xmlns:w16se="http://schemas.microsoft.com/office/word/2015/wordml/symex" xmlns:wpg="http://schemas.microsoft.com/office/word/2010/wordprocessingGroup" xmlns:wpi="http://schemas.microsoft.com/office/word/2010/wordprocessingInk" xmlns:wne="http://schemas.microsoft.com/office/word/2006/wordml" xmlns:wps="http://schemas.microsoft.com/office/word/2010/wordprocessingShape" mc:Ignorable="w14 w15 w16se w16cid w16 w16cex w16sdtdh wp14">
   <w:body>
     <w:p>
       <w:pPr>
@@ -726,17 +726,20 @@
         <w:ind w:right="0"/>
         <w:rPr>
           <w:rFonts w:eastAsia="Times New Roman"/>
+          <w:highlight w:val="yellow"/>
         </w:rPr>
       </w:pPr>
       <w:r>
         <w:rPr>
           <w:rFonts w:eastAsia="Times New Roman"/>
+          <w:highlight w:val="yellow"/>
         </w:rPr>
         <w:t xml:space="preserve">Поддерживать работу </w:t>
       </w:r>
       <w:r>
         <w:rPr>
           <w:rFonts w:eastAsia="Times New Roman"/>
+          <w:highlight w:val="yellow"/>
           <w:lang w:val="en-US"/>
         </w:rPr>
         <w:t>c</w:t>
@@ -744,10 +747,14 @@
       <w:r>
         <w:rPr>
           <w:rFonts w:eastAsia="Times New Roman"/>
+          <w:highlight w:val="yellow"/>
         </w:rPr>
         <w:t xml:space="preserve"> базой данных;</w:t>
       </w:r>
       <w:r>
+        <w:rPr>
+          <w:highlight w:val="yellow"/>
+        </w:rPr>
         <w:t xml:space="preserve"> </w:t>
       </w:r>
     </w:p>
@@ -785,15 +792,20 @@
         <w:ind w:right="0"/>
         <w:rPr>
           <w:rFonts w:eastAsia="Times New Roman"/>
+          <w:highlight w:val="yellow"/>
         </w:rPr>
       </w:pPr>
       <w:r>
         <w:rPr>
           <w:rFonts w:eastAsia="Times New Roman"/>
+          <w:highlight w:val="yellow"/>
         </w:rPr>
         <w:t>Заполнять форму о произошедших ДТП</w:t>
       </w:r>
       <w:r>
+        <w:rPr>
+          <w:highlight w:val="yellow"/>
+        </w:rPr>
         <w:t xml:space="preserve">. </w:t>
       </w:r>
     </w:p>
@@ -856,35 +868,41 @@
         <w:ind w:right="0"/>
         <w:rPr>
           <w:rFonts w:eastAsia="Times New Roman"/>
+          <w:highlight w:val="yellow"/>
         </w:rPr>
       </w:pPr>
       <w:r>
         <w:rPr>
           <w:rFonts w:eastAsia="Times New Roman"/>
+          <w:highlight w:val="yellow"/>
         </w:rPr>
         <w:t>Заполнять форму</w:t>
       </w:r>
       <w:r>
         <w:rPr>
           <w:rFonts w:eastAsia="Times New Roman"/>
+          <w:highlight w:val="yellow"/>
         </w:rPr>
         <w:t xml:space="preserve"> договора</w:t>
       </w:r>
       <w:r>
         <w:rPr>
           <w:rFonts w:eastAsia="Times New Roman"/>
+          <w:highlight w:val="yellow"/>
         </w:rPr>
         <w:t xml:space="preserve"> по заданным </w:t>
       </w:r>
       <w:r>
         <w:rPr>
           <w:rFonts w:eastAsia="Times New Roman"/>
+          <w:highlight w:val="yellow"/>
         </w:rPr>
         <w:t>формам</w:t>
       </w:r>
       <w:r>
         <w:rPr>
           <w:rFonts w:eastAsia="Times New Roman"/>
+          <w:highlight w:val="yellow"/>
         </w:rPr>
         <w:t xml:space="preserve">; </w:t>
       </w:r>
@@ -956,41 +974,48 @@
         <w:ind w:right="0"/>
         <w:rPr>
           <w:rFonts w:eastAsia="Times New Roman"/>
+          <w:highlight w:val="yellow"/>
         </w:rPr>
       </w:pPr>
       <w:r>
         <w:rPr>
           <w:rFonts w:eastAsia="Times New Roman"/>
+          <w:highlight w:val="yellow"/>
         </w:rPr>
         <w:t xml:space="preserve">Просматривать </w:t>
       </w:r>
       <w:r>
         <w:rPr>
           <w:rFonts w:eastAsia="Times New Roman"/>
+          <w:highlight w:val="yellow"/>
         </w:rPr>
         <w:t>истори</w:t>
       </w:r>
       <w:r>
         <w:rPr>
           <w:rFonts w:eastAsia="Times New Roman"/>
+          <w:highlight w:val="yellow"/>
         </w:rPr>
         <w:t>ю</w:t>
       </w:r>
       <w:r>
         <w:rPr>
           <w:rFonts w:eastAsia="Times New Roman"/>
+          <w:highlight w:val="yellow"/>
         </w:rPr>
         <w:t xml:space="preserve"> прокатов</w:t>
       </w:r>
       <w:r>
         <w:rPr>
           <w:rFonts w:eastAsia="Times New Roman"/>
+          <w:highlight w:val="yellow"/>
         </w:rPr>
         <w:t>.</w:t>
       </w:r>
       <w:r>
         <w:rPr>
           <w:rFonts w:eastAsia="Times New Roman"/>
+          <w:highlight w:val="yellow"/>
         </w:rPr>
         <w:tab/>
       </w:r>
@@ -1400,8 +1425,8 @@
         <w:tblLook w:val="04A0" w:firstRow="1" w:lastRow="0" w:firstColumn="1" w:lastColumn="0" w:noHBand="0" w:noVBand="1"/>
       </w:tblPr>
       <w:tblGrid>
-        <w:gridCol w:w="640"/>
-        <w:gridCol w:w="4841"/>
+        <w:gridCol w:w="636"/>
+        <w:gridCol w:w="4845"/>
         <w:gridCol w:w="1915"/>
         <w:gridCol w:w="1555"/>
       </w:tblGrid>
@@ -2587,7 +2612,7 @@
 </file>
 
 <file path=word/numbering.xml><?xml version="1.0" encoding="utf-8"?>
-<w:numbering xmlns:wpc="http://schemas.microsoft.com/office/word/2010/wordprocessingCanvas" xmlns:cx="http://schemas.microsoft.com/office/drawing/2014/chartex" xmlns:cx1="http://schemas.microsoft.com/office/drawing/2015/9/8/chartex" xmlns:cx2="http://schemas.microsoft.com/office/drawing/2015/10/21/chartex" xmlns:cx3="http://schemas.microsoft.com/office/drawing/2016/5/9/chartex" xmlns:cx4="http://schemas.microsoft.com/office/drawing/2016/5/10/chartex" xmlns:cx5="http://schemas.microsoft.com/office/drawing/2016/5/11/chartex" xmlns:cx6="http://schemas.microsoft.com/office/drawing/2016/5/12/chartex" xmlns:cx7="http://schemas.microsoft.com/office/drawing/2016/5/13/chartex" xmlns:cx8="http://schemas.microsoft.com/office/drawing/2016/5/14/chartex" xmlns:mc="http://schemas.openxmlformats.org/markup-compatibility/2006" xmlns:aink="http://schemas.microsoft.com/office/drawing/2016/ink" xmlns:am3d="http://schemas.microsoft.com/office/drawing/2017/model3d" xmlns:o="urn:schemas-microsoft-com:office:office" xmlns:r="http://schemas.openxmlformats.org/officeDocument/2006/relationships" xmlns:m="http://schemas.openxmlformats.org/officeDocument/2006/math" xmlns:v="urn:schemas-microsoft-com:vml" xmlns:wp14="http://schemas.microsoft.com/office/word/2010/wordprocessingDrawing" xmlns:wp="http://schemas.openxmlformats.org/drawingml/2006/wordprocessingDrawing" xmlns:w10="urn:schemas-microsoft-com:office:word" xmlns:w="http://schemas.openxmlformats.org/wordprocessingml/2006/main" xmlns:w14="http://schemas.microsoft.com/office/word/2010/wordml" xmlns:w15="http://schemas.microsoft.com/office/word/2012/wordml" xmlns:w16cex="http://schemas.microsoft.com/office/word/2018/wordml/cex" xmlns:w16cid="http://schemas.microsoft.com/office/word/2016/wordml/cid" xmlns:w16="http://schemas.microsoft.com/office/word/2018/wordml" xmlns:w16sdtdh="http://schemas.microsoft.com/office/word/2020/wordml/sdtdatahash" xmlns:w16se="http://schemas.microsoft.com/office/word/2015/wordml/symex" xmlns:wpg="http://schemas.microsoft.com/office/word/2010/wordprocessingGroup" xmlns:wpi="http://schemas.microsoft.com/office/word/2010/wordprocessingInk" xmlns:wne="http://schemas.microsoft.com/office/word/2006/wordml" xmlns:wps="http://schemas.microsoft.com/office/word/2010/wordprocessingShape" mc:Ignorable="w14 w15 w16se w16cid w16 w16cex w16sdtdh wp14">
+<w:numbering xmlns:wpc="http://schemas.microsoft.com/office/word/2010/wordprocessingCanvas" xmlns:cx="http://schemas.microsoft.com/office/drawing/2014/chartex" xmlns:cx1="http://schemas.microsoft.com/office/drawing/2015/9/8/chartex" xmlns:cx2="http://schemas.microsoft.com/office/drawing/2015/10/21/chartex" xmlns:cx3="http://schemas.microsoft.com/office/drawing/2016/5/9/chartex" xmlns:cx4="http://schemas.microsoft.com/office/drawing/2016/5/10/chartex" xmlns:cx5="http://schemas.microsoft.com/office/drawing/2016/5/11/chartex" xmlns:cx6="http://schemas.microsoft.com/office/drawing/2016/5/12/chartex" xmlns:cx7="http://schemas.microsoft.com/office/drawing/2016/5/13/chartex" xmlns:cx8="http://schemas.microsoft.com/office/drawing/2016/5/14/chartex" xmlns:mc="http://schemas.openxmlformats.org/markup-compatibility/2006" xmlns:aink="http://schemas.microsoft.com/office/drawing/2016/ink" xmlns:am3d="http://schemas.microsoft.com/office/drawing/2017/model3d" xmlns:o="urn:schemas-microsoft-com:office:office" xmlns:oel="http://schemas.microsoft.com/office/2019/extlst" xmlns:r="http://schemas.openxmlformats.org/officeDocument/2006/relationships" xmlns:m="http://schemas.openxmlformats.org/officeDocument/2006/math" xmlns:v="urn:schemas-microsoft-com:vml" xmlns:wp14="http://schemas.microsoft.com/office/word/2010/wordprocessingDrawing" xmlns:wp="http://schemas.openxmlformats.org/drawingml/2006/wordprocessingDrawing" xmlns:w10="urn:schemas-microsoft-com:office:word" xmlns:w="http://schemas.openxmlformats.org/wordprocessingml/2006/main" xmlns:w14="http://schemas.microsoft.com/office/word/2010/wordml" xmlns:w15="http://schemas.microsoft.com/office/word/2012/wordml" xmlns:w16cex="http://schemas.microsoft.com/office/word/2018/wordml/cex" xmlns:w16cid="http://schemas.microsoft.com/office/word/2016/wordml/cid" xmlns:w16="http://schemas.microsoft.com/office/word/2018/wordml" xmlns:w16sdtdh="http://schemas.microsoft.com/office/word/2020/wordml/sdtdatahash" xmlns:w16se="http://schemas.microsoft.com/office/word/2015/wordml/symex" xmlns:wpg="http://schemas.microsoft.com/office/word/2010/wordprocessingGroup" xmlns:wpi="http://schemas.microsoft.com/office/word/2010/wordprocessingInk" xmlns:wne="http://schemas.microsoft.com/office/word/2006/wordml" xmlns:wps="http://schemas.microsoft.com/office/word/2010/wordprocessingShape" mc:Ignorable="w14 w15 w16se w16cid w16 w16cex w16sdtdh wp14">
   <w:abstractNum w:abstractNumId="0" w15:restartNumberingAfterBreak="0">
     <w:nsid w:val="13FD7949"/>
     <w:multiLevelType w:val="multilevel"/>

</xml_diff>